<commit_message>
nearly complete, some tables missing
</commit_message>
<xml_diff>
--- a/Project plan.docx
+++ b/Project plan.docx
@@ -47,15 +47,7 @@
         <w:t>Project</w:t>
       </w:r>
       <w:r>
-        <w:t xml:space="preserve">: </w:t>
-      </w:r>
-      <w:proofErr w:type="spellStart"/>
-      <w:r>
-        <w:t>Engrade</w:t>
-      </w:r>
-      <w:proofErr w:type="spellEnd"/>
-      <w:r>
-        <w:t xml:space="preserve"> Quizzes</w:t>
+        <w:t>: Engrade Quizzes</w:t>
       </w:r>
     </w:p>
     <w:p>
@@ -219,32 +211,11 @@
         </w:r>
       </w:hyperlink>
       <w:r>
-        <w:t xml:space="preserve"> which </w:t>
-      </w:r>
-      <w:proofErr w:type="gramStart"/>
-      <w:r>
-        <w:t>create</w:t>
-      </w:r>
-      <w:proofErr w:type="gramEnd"/>
-      <w:r>
-        <w:t xml:space="preserve"> quizzes for students to take online. </w:t>
-      </w:r>
-      <w:proofErr w:type="gramStart"/>
-      <w:r>
-        <w:t>Automatically graded.</w:t>
-      </w:r>
-      <w:proofErr w:type="gramEnd"/>
-      <w:r>
-        <w:t xml:space="preserve"> </w:t>
-      </w:r>
-      <w:r>
-        <w:t xml:space="preserve">Use for practice or save to your </w:t>
-      </w:r>
-      <w:proofErr w:type="spellStart"/>
-      <w:r>
-        <w:t>gradebook</w:t>
-      </w:r>
-      <w:proofErr w:type="spellEnd"/>
+        <w:t xml:space="preserve"> which create quizzes for students to take online. Automatically graded. </w:t>
+      </w:r>
+      <w:r>
+        <w:t>Use for practice or save to your gradebook</w:t>
+      </w:r>
       <w:r>
         <w:t>.</w:t>
       </w:r>
@@ -369,59 +340,13 @@
           <w:rFonts w:cstheme="minorHAnsi"/>
         </w:rPr>
       </w:pPr>
-      <w:proofErr w:type="spellStart"/>
       <w:r>
         <w:rPr>
           <w:rFonts w:cstheme="minorHAnsi"/>
           <w:color w:val="000000"/>
           <w:shd w:val="clear" w:color="auto" w:fill="FFFFFF"/>
         </w:rPr>
-        <w:t>Nguyễn</w:t>
-      </w:r>
-      <w:proofErr w:type="spellEnd"/>
-      <w:r>
-        <w:rPr>
-          <w:rFonts w:cstheme="minorHAnsi"/>
-          <w:color w:val="000000"/>
-          <w:shd w:val="clear" w:color="auto" w:fill="FFFFFF"/>
-        </w:rPr>
-        <w:t xml:space="preserve"> </w:t>
-      </w:r>
-      <w:proofErr w:type="spellStart"/>
-      <w:r>
-        <w:rPr>
-          <w:rFonts w:cstheme="minorHAnsi"/>
-          <w:color w:val="000000"/>
-          <w:shd w:val="clear" w:color="auto" w:fill="FFFFFF"/>
-        </w:rPr>
-        <w:t>Đại</w:t>
-      </w:r>
-      <w:proofErr w:type="spellEnd"/>
-      <w:r>
-        <w:rPr>
-          <w:rFonts w:cstheme="minorHAnsi"/>
-          <w:color w:val="000000"/>
-          <w:shd w:val="clear" w:color="auto" w:fill="FFFFFF"/>
-        </w:rPr>
-        <w:t xml:space="preserve"> </w:t>
-      </w:r>
-      <w:proofErr w:type="spellStart"/>
-      <w:r>
-        <w:rPr>
-          <w:rFonts w:cstheme="minorHAnsi"/>
-          <w:color w:val="000000"/>
-          <w:shd w:val="clear" w:color="auto" w:fill="FFFFFF"/>
-        </w:rPr>
-        <w:t>Thành</w:t>
-      </w:r>
-      <w:proofErr w:type="spellEnd"/>
-      <w:r>
-        <w:rPr>
-          <w:rFonts w:cstheme="minorHAnsi"/>
-          <w:color w:val="000000"/>
-          <w:shd w:val="clear" w:color="auto" w:fill="FFFFFF"/>
-        </w:rPr>
-        <w:t xml:space="preserve"> – leader</w:t>
+        <w:t>Nguyễn Đại Thành – leader</w:t>
       </w:r>
     </w:p>
     <w:p>
@@ -435,52 +360,14 @@
           <w:rFonts w:cstheme="minorHAnsi"/>
         </w:rPr>
       </w:pPr>
-      <w:proofErr w:type="spellStart"/>
       <w:r>
         <w:rPr>
           <w:rFonts w:cstheme="minorHAnsi"/>
           <w:color w:val="000000"/>
           <w:shd w:val="clear" w:color="auto" w:fill="FFFFFF"/>
         </w:rPr>
-        <w:t>Đặng</w:t>
-      </w:r>
-      <w:proofErr w:type="spellEnd"/>
-      <w:r>
-        <w:rPr>
-          <w:rFonts w:cstheme="minorHAnsi"/>
-          <w:color w:val="000000"/>
-          <w:shd w:val="clear" w:color="auto" w:fill="FFFFFF"/>
-        </w:rPr>
-        <w:t xml:space="preserve"> </w:t>
-      </w:r>
-      <w:proofErr w:type="spellStart"/>
-      <w:r>
-        <w:rPr>
-          <w:rFonts w:cstheme="minorHAnsi"/>
-          <w:color w:val="000000"/>
-          <w:shd w:val="clear" w:color="auto" w:fill="FFFFFF"/>
-        </w:rPr>
-        <w:t>Trần</w:t>
-      </w:r>
-      <w:proofErr w:type="spellEnd"/>
-      <w:r>
-        <w:rPr>
-          <w:rFonts w:cstheme="minorHAnsi"/>
-          <w:color w:val="000000"/>
-          <w:shd w:val="clear" w:color="auto" w:fill="FFFFFF"/>
-        </w:rPr>
-        <w:t xml:space="preserve"> </w:t>
-      </w:r>
-      <w:proofErr w:type="spellStart"/>
-      <w:r>
-        <w:rPr>
-          <w:rFonts w:cstheme="minorHAnsi"/>
-          <w:color w:val="000000"/>
-          <w:shd w:val="clear" w:color="auto" w:fill="FFFFFF"/>
-        </w:rPr>
-        <w:t>Thái</w:t>
-      </w:r>
-      <w:proofErr w:type="spellEnd"/>
+        <w:t>Đặng Trần Thái</w:t>
+      </w:r>
     </w:p>
     <w:p>
       <w:pPr>
@@ -493,59 +380,13 @@
           <w:rFonts w:cstheme="minorHAnsi"/>
         </w:rPr>
       </w:pPr>
-      <w:proofErr w:type="spellStart"/>
       <w:r>
         <w:rPr>
           <w:rFonts w:cstheme="minorHAnsi"/>
           <w:color w:val="000000"/>
           <w:shd w:val="clear" w:color="auto" w:fill="FFFFFF"/>
         </w:rPr>
-        <w:t>Nguyễn</w:t>
-      </w:r>
-      <w:proofErr w:type="spellEnd"/>
-      <w:r>
-        <w:rPr>
-          <w:rFonts w:cstheme="minorHAnsi"/>
-          <w:color w:val="000000"/>
-          <w:shd w:val="clear" w:color="auto" w:fill="FFFFFF"/>
-        </w:rPr>
-        <w:t xml:space="preserve"> </w:t>
-      </w:r>
-      <w:proofErr w:type="spellStart"/>
-      <w:r>
-        <w:rPr>
-          <w:rFonts w:cstheme="minorHAnsi"/>
-          <w:color w:val="000000"/>
-          <w:shd w:val="clear" w:color="auto" w:fill="FFFFFF"/>
-        </w:rPr>
-        <w:t>Đức</w:t>
-      </w:r>
-      <w:proofErr w:type="spellEnd"/>
-      <w:r>
-        <w:rPr>
-          <w:rFonts w:cstheme="minorHAnsi"/>
-          <w:color w:val="000000"/>
-          <w:shd w:val="clear" w:color="auto" w:fill="FFFFFF"/>
-        </w:rPr>
-        <w:t xml:space="preserve"> </w:t>
-      </w:r>
-      <w:proofErr w:type="spellStart"/>
-      <w:r>
-        <w:rPr>
-          <w:rFonts w:cstheme="minorHAnsi"/>
-          <w:color w:val="000000"/>
-          <w:shd w:val="clear" w:color="auto" w:fill="FFFFFF"/>
-        </w:rPr>
-        <w:t>Mạnh</w:t>
-      </w:r>
-      <w:proofErr w:type="spellEnd"/>
-      <w:r>
-        <w:rPr>
-          <w:rFonts w:cstheme="minorHAnsi"/>
-          <w:color w:val="000000"/>
-          <w:shd w:val="clear" w:color="auto" w:fill="FFFFFF"/>
-        </w:rPr>
-        <w:t xml:space="preserve"> </w:t>
+        <w:t xml:space="preserve">Nguyễn Đức Mạnh </w:t>
       </w:r>
     </w:p>
     <w:p>
@@ -559,42 +400,12 @@
           <w:rFonts w:cstheme="minorHAnsi"/>
         </w:rPr>
       </w:pPr>
-      <w:proofErr w:type="spellStart"/>
       <w:r>
         <w:rPr>
           <w:rFonts w:cstheme="minorHAnsi"/>
         </w:rPr>
-        <w:t>Nguyễn</w:t>
-      </w:r>
-      <w:proofErr w:type="spellEnd"/>
-      <w:r>
-        <w:rPr>
-          <w:rFonts w:cstheme="minorHAnsi"/>
-        </w:rPr>
-        <w:t xml:space="preserve"> </w:t>
-      </w:r>
-      <w:proofErr w:type="spellStart"/>
-      <w:r>
-        <w:rPr>
-          <w:rFonts w:cstheme="minorHAnsi"/>
-        </w:rPr>
-        <w:t>Khánh</w:t>
-      </w:r>
-      <w:proofErr w:type="spellEnd"/>
-      <w:r>
-        <w:rPr>
-          <w:rFonts w:cstheme="minorHAnsi"/>
-        </w:rPr>
-        <w:t xml:space="preserve"> </w:t>
-      </w:r>
-      <w:proofErr w:type="spellStart"/>
-      <w:r>
-        <w:rPr>
-          <w:rFonts w:cstheme="minorHAnsi"/>
-        </w:rPr>
-        <w:t>Thiện</w:t>
-      </w:r>
-      <w:proofErr w:type="spellEnd"/>
+        <w:t>Nguyễn Khánh Thiện</w:t>
+      </w:r>
     </w:p>
     <w:p>
       <w:pPr>
@@ -607,42 +418,20 @@
           <w:rFonts w:cstheme="minorHAnsi"/>
         </w:rPr>
       </w:pPr>
-      <w:proofErr w:type="spellStart"/>
       <w:r>
         <w:rPr>
           <w:rFonts w:cstheme="minorHAnsi"/>
         </w:rPr>
-        <w:t>Trình</w:t>
-      </w:r>
-      <w:proofErr w:type="spellEnd"/>
+        <w:t>Trị</w:t>
+      </w:r>
+      <w:bookmarkStart w:id="0" w:name="_GoBack"/>
+      <w:bookmarkEnd w:id="0"/>
       <w:r>
         <w:rPr>
           <w:rFonts w:cstheme="minorHAnsi"/>
         </w:rPr>
-        <w:t xml:space="preserve"> </w:t>
-      </w:r>
-      <w:proofErr w:type="spellStart"/>
-      <w:r>
-        <w:rPr>
-          <w:rFonts w:cstheme="minorHAnsi"/>
-        </w:rPr>
-        <w:t>Đình</w:t>
-      </w:r>
-      <w:proofErr w:type="spellEnd"/>
-      <w:r>
-        <w:rPr>
-          <w:rFonts w:cstheme="minorHAnsi"/>
-        </w:rPr>
-        <w:t xml:space="preserve"> </w:t>
-      </w:r>
-      <w:proofErr w:type="spellStart"/>
-      <w:r>
-        <w:rPr>
-          <w:rFonts w:cstheme="minorHAnsi"/>
-        </w:rPr>
-        <w:t>Thanh</w:t>
-      </w:r>
-      <w:proofErr w:type="spellEnd"/>
+        <w:t>nh Đình Thanh</w:t>
+      </w:r>
     </w:p>
     <w:p>
       <w:pPr>
@@ -655,42 +444,12 @@
           <w:rFonts w:cstheme="minorHAnsi"/>
         </w:rPr>
       </w:pPr>
-      <w:proofErr w:type="spellStart"/>
       <w:r>
         <w:rPr>
           <w:rFonts w:cstheme="minorHAnsi"/>
         </w:rPr>
-        <w:t>Đỗ</w:t>
-      </w:r>
-      <w:proofErr w:type="spellEnd"/>
-      <w:r>
-        <w:rPr>
-          <w:rFonts w:cstheme="minorHAnsi"/>
-        </w:rPr>
-        <w:t xml:space="preserve"> </w:t>
-      </w:r>
-      <w:proofErr w:type="spellStart"/>
-      <w:r>
-        <w:rPr>
-          <w:rFonts w:cstheme="minorHAnsi"/>
-        </w:rPr>
-        <w:t>Xuân</w:t>
-      </w:r>
-      <w:proofErr w:type="spellEnd"/>
-      <w:r>
-        <w:rPr>
-          <w:rFonts w:cstheme="minorHAnsi"/>
-        </w:rPr>
-        <w:t xml:space="preserve"> </w:t>
-      </w:r>
-      <w:proofErr w:type="spellStart"/>
-      <w:r>
-        <w:rPr>
-          <w:rFonts w:cstheme="minorHAnsi"/>
-        </w:rPr>
-        <w:t>Quyết</w:t>
-      </w:r>
-      <w:proofErr w:type="spellEnd"/>
+        <w:t>Đỗ Xuân Quyết</w:t>
+      </w:r>
     </w:p>
     <w:p>
       <w:pPr>
@@ -2956,13 +2715,7 @@
           <w:rPr>
             <w:rStyle w:val="Hyperlink"/>
           </w:rPr>
-          <w:t>risks work</w:t>
-        </w:r>
-        <w:r>
-          <w:rPr>
-            <w:rStyle w:val="Hyperlink"/>
-          </w:rPr>
-          <w:t>sheet</w:t>
+          <w:t>risks worksheet</w:t>
         </w:r>
       </w:hyperlink>
     </w:p>
@@ -3035,8 +2788,6 @@
       <w:r>
         <w:t>That is all important dependencies for this project.</w:t>
       </w:r>
-      <w:bookmarkStart w:id="0" w:name="_GoBack"/>
-      <w:bookmarkEnd w:id="0"/>
     </w:p>
     <w:sectPr>
       <w:pgSz w:w="12240" w:h="15840"/>
@@ -4758,7 +4509,7 @@
 </file>
 
 <file path=customXml/itemProps1.xml><?xml version="1.0" encoding="utf-8"?>
-<ds:datastoreItem xmlns:ds="http://schemas.openxmlformats.org/officeDocument/2006/customXml" ds:itemID="{FA2208F4-0BA7-4021-A94C-83F244A56B29}">
+<ds:datastoreItem xmlns:ds="http://schemas.openxmlformats.org/officeDocument/2006/customXml" ds:itemID="{899719B4-388B-4084-9D9D-0A943C0E5BA7}">
   <ds:schemaRefs>
     <ds:schemaRef ds:uri="http://schemas.openxmlformats.org/officeDocument/2006/bibliography"/>
   </ds:schemaRefs>

</xml_diff>